<commit_message>
-updated class diagram and report doc -remove unused Interface class
</commit_message>
<xml_diff>
--- a/docs/report.docx
+++ b/docs/report.docx
@@ -1,6 +1,6 @@
 
 <file path=word/document.xml><?xml version="1.0" encoding="utf-8"?>
-<w:document xmlns:wpc="http://schemas.microsoft.com/office/word/2010/wordprocessingCanvas" xmlns:mo="http://schemas.microsoft.com/office/mac/office/2008/main" xmlns:mc="http://schemas.openxmlformats.org/markup-compatibility/2006" xmlns:mv="urn:schemas-microsoft-com:mac:vml" xmlns:o="urn:schemas-microsoft-com:office:office" xmlns:r="http://schemas.openxmlformats.org/officeDocument/2006/relationships" xmlns:m="http://schemas.openxmlformats.org/officeDocument/2006/math" xmlns:v="urn:schemas-microsoft-com:vml" xmlns:wp14="http://schemas.microsoft.com/office/word/2010/wordprocessingDrawing" xmlns:wp="http://schemas.openxmlformats.org/drawingml/2006/wordprocessingDrawing" xmlns:w10="urn:schemas-microsoft-com:office:word" xmlns:w="http://schemas.openxmlformats.org/wordprocessingml/2006/main" xmlns:w14="http://schemas.microsoft.com/office/word/2010/wordml" xmlns:w15="http://schemas.microsoft.com/office/word/2012/wordml" xmlns:wpg="http://schemas.microsoft.com/office/word/2010/wordprocessingGroup" xmlns:wpi="http://schemas.microsoft.com/office/word/2010/wordprocessingInk" xmlns:wne="http://schemas.microsoft.com/office/word/2006/wordml" xmlns:wps="http://schemas.microsoft.com/office/word/2010/wordprocessingShape" mc:Ignorable="w14 w15 wp14">
+<w:document xmlns:wpc="http://schemas.microsoft.com/office/word/2010/wordprocessingCanvas" xmlns:mc="http://schemas.openxmlformats.org/markup-compatibility/2006" xmlns:o="urn:schemas-microsoft-com:office:office" xmlns:r="http://schemas.openxmlformats.org/officeDocument/2006/relationships" xmlns:m="http://schemas.openxmlformats.org/officeDocument/2006/math" xmlns:v="urn:schemas-microsoft-com:vml" xmlns:wp14="http://schemas.microsoft.com/office/word/2010/wordprocessingDrawing" xmlns:wp="http://schemas.openxmlformats.org/drawingml/2006/wordprocessingDrawing" xmlns:w10="urn:schemas-microsoft-com:office:word" xmlns:w="http://schemas.openxmlformats.org/wordprocessingml/2006/main" xmlns:w14="http://schemas.microsoft.com/office/word/2010/wordml" xmlns:w15="http://schemas.microsoft.com/office/word/2012/wordml" xmlns:wpg="http://schemas.microsoft.com/office/word/2010/wordprocessingGroup" xmlns:wpi="http://schemas.microsoft.com/office/word/2010/wordprocessingInk" xmlns:wne="http://schemas.microsoft.com/office/word/2006/wordml" xmlns:wps="http://schemas.microsoft.com/office/word/2010/wordprocessingShape" mc:Ignorable="w14 w15 wp14">
   <w:body>
     <w:p>
       <w:pPr>
@@ -270,103 +270,135 @@
     <w:p>
       <w:pPr>
         <w:pStyle w:val="Heading1"/>
-        <w:rPr>
-          <w:sz w:val="24"/>
-          <w:szCs w:val="24"/>
-        </w:rPr>
       </w:pPr>
       <w:r>
         <w:lastRenderedPageBreak/>
-        <w:t>Assumptions</w:t>
-      </w:r>
-    </w:p>
-    <w:p>
-      <w:pPr>
-        <w:rPr>
-          <w:b/>
-        </w:rPr>
-      </w:pPr>
-    </w:p>
-    <w:p>
-      <w:pPr>
-        <w:pStyle w:val="Heading2"/>
-      </w:pPr>
-      <w:r>
-        <w:t>StoreKeepers</w:t>
+        <w:t>Class Diagram</w:t>
       </w:r>
     </w:p>
     <w:p/>
     <w:p>
-      <w:pPr>
-        <w:pStyle w:val="ListParagraph"/>
-        <w:numPr>
-          <w:ilvl w:val="0"/>
-          <w:numId w:val="1"/>
-        </w:numPr>
-      </w:pPr>
-      <w:r>
-        <w:t>User name and password are both required.</w:t>
-      </w:r>
-    </w:p>
-    <w:p>
-      <w:pPr>
-        <w:pStyle w:val="ListParagraph"/>
-        <w:numPr>
-          <w:ilvl w:val="0"/>
-          <w:numId w:val="1"/>
-        </w:numPr>
-      </w:pPr>
-      <w:r>
-        <w:t>User name is not case sensitive.</w:t>
-      </w:r>
-    </w:p>
-    <w:p>
-      <w:pPr>
-        <w:pStyle w:val="ListParagraph"/>
-        <w:numPr>
-          <w:ilvl w:val="0"/>
-          <w:numId w:val="1"/>
-        </w:numPr>
-      </w:pPr>
-      <w:r>
-        <w:t>User name cannot have comma.</w:t>
-      </w:r>
-    </w:p>
-    <w:p>
-      <w:pPr>
-        <w:pStyle w:val="ListParagraph"/>
-        <w:numPr>
-          <w:ilvl w:val="0"/>
-          <w:numId w:val="1"/>
-        </w:numPr>
-      </w:pPr>
-      <w:r>
-        <w:t>Password can have comma.</w:t>
-      </w:r>
-    </w:p>
-    <w:p/>
-    <w:p/>
-    <w:p/>
-    <w:p/>
-    <w:p/>
-    <w:p>
-      <w:r>
-        <w:br w:type="page"/>
-      </w:r>
-    </w:p>
-    <w:p>
-      <w:pPr>
-        <w:pStyle w:val="Heading1"/>
-      </w:pPr>
-      <w:r>
-        <w:t>Class Diagram</w:t>
-      </w:r>
-    </w:p>
-    <w:p/>
-    <w:p>
+      <w:r>
+        <w:rPr>
+          <w:noProof/>
+          <w:lang w:val="en-SG" w:eastAsia="zh-CN"/>
+        </w:rPr>
+        <w:drawing>
+          <wp:inline distT="0" distB="0" distL="0" distR="0" wp14:anchorId="35DA4A80" wp14:editId="35A1971C">
+            <wp:extent cx="3762375" cy="7685422"/>
+            <wp:effectExtent l="0" t="0" r="0" b="0"/>
+            <wp:docPr id="2" name="Picture 2" descr="C:\NUS\project\usstore\docs\class_diagram.jpg"/>
+            <wp:cNvGraphicFramePr>
+              <a:graphicFrameLocks xmlns:a="http://schemas.openxmlformats.org/drawingml/2006/main" noChangeAspect="1"/>
+            </wp:cNvGraphicFramePr>
+            <a:graphic xmlns:a="http://schemas.openxmlformats.org/drawingml/2006/main">
+              <a:graphicData uri="http://schemas.openxmlformats.org/drawingml/2006/picture">
+                <pic:pic xmlns:pic="http://schemas.openxmlformats.org/drawingml/2006/picture">
+                  <pic:nvPicPr>
+                    <pic:cNvPr id="0" name="Picture 2" descr="C:\NUS\project\usstore\docs\class_diagram.jpg"/>
+                    <pic:cNvPicPr>
+                      <a:picLocks noChangeAspect="1" noChangeArrowheads="1"/>
+                    </pic:cNvPicPr>
+                  </pic:nvPicPr>
+                  <pic:blipFill rotWithShape="1">
+                    <a:blip r:embed="rId5" cstate="print">
+                      <a:extLst>
+                        <a:ext uri="{28A0092B-C50C-407E-A947-70E740481C1C}">
+                          <a14:useLocalDpi xmlns:a14="http://schemas.microsoft.com/office/drawing/2010/main" val="0"/>
+                        </a:ext>
+                      </a:extLst>
+                    </a:blip>
+                    <a:srcRect b="33565"/>
+                    <a:stretch/>
+                  </pic:blipFill>
+                  <pic:spPr bwMode="auto">
+                    <a:xfrm>
+                      <a:off x="0" y="0"/>
+                      <a:ext cx="3767756" cy="7696414"/>
+                    </a:xfrm>
+                    <a:prstGeom prst="rect">
+                      <a:avLst/>
+                    </a:prstGeom>
+                    <a:noFill/>
+                    <a:ln>
+                      <a:noFill/>
+                    </a:ln>
+                    <a:extLst>
+                      <a:ext uri="{53640926-AAD7-44D8-BBD7-CCE9431645EC}">
+                        <a14:shadowObscured xmlns:a14="http://schemas.microsoft.com/office/drawing/2010/main"/>
+                      </a:ext>
+                    </a:extLst>
+                  </pic:spPr>
+                </pic:pic>
+              </a:graphicData>
+            </a:graphic>
+          </wp:inline>
+        </w:drawing>
+      </w:r>
       <w:bookmarkStart w:id="0" w:name="_GoBack"/>
       <w:bookmarkEnd w:id="0"/>
     </w:p>
+    <w:p>
+      <w:r>
+        <w:rPr>
+          <w:noProof/>
+          <w:lang w:val="en-SG" w:eastAsia="zh-CN"/>
+        </w:rPr>
+        <w:lastRenderedPageBreak/>
+        <w:drawing>
+          <wp:inline distT="0" distB="0" distL="0" distR="0" wp14:anchorId="0F6D6614" wp14:editId="1407B7DA">
+            <wp:extent cx="3795984" cy="3552825"/>
+            <wp:effectExtent l="0" t="0" r="0" b="0"/>
+            <wp:docPr id="3" name="Picture 3" descr="C:\NUS\project\usstore\docs\class_diagram.jpg"/>
+            <wp:cNvGraphicFramePr>
+              <a:graphicFrameLocks xmlns:a="http://schemas.openxmlformats.org/drawingml/2006/main" noChangeAspect="1"/>
+            </wp:cNvGraphicFramePr>
+            <a:graphic xmlns:a="http://schemas.openxmlformats.org/drawingml/2006/main">
+              <a:graphicData uri="http://schemas.openxmlformats.org/drawingml/2006/picture">
+                <pic:pic xmlns:pic="http://schemas.openxmlformats.org/drawingml/2006/picture">
+                  <pic:nvPicPr>
+                    <pic:cNvPr id="0" name="Picture 3" descr="C:\NUS\project\usstore\docs\class_diagram.jpg"/>
+                    <pic:cNvPicPr>
+                      <a:picLocks noChangeAspect="1" noChangeArrowheads="1"/>
+                    </pic:cNvPicPr>
+                  </pic:nvPicPr>
+                  <pic:blipFill rotWithShape="1">
+                    <a:blip r:embed="rId5" cstate="print">
+                      <a:extLst>
+                        <a:ext uri="{28A0092B-C50C-407E-A947-70E740481C1C}">
+                          <a14:useLocalDpi xmlns:a14="http://schemas.microsoft.com/office/drawing/2010/main" val="0"/>
+                        </a:ext>
+                      </a:extLst>
+                    </a:blip>
+                    <a:srcRect t="69560"/>
+                    <a:stretch/>
+                  </pic:blipFill>
+                  <pic:spPr bwMode="auto">
+                    <a:xfrm>
+                      <a:off x="0" y="0"/>
+                      <a:ext cx="3802459" cy="3558885"/>
+                    </a:xfrm>
+                    <a:prstGeom prst="rect">
+                      <a:avLst/>
+                    </a:prstGeom>
+                    <a:noFill/>
+                    <a:ln>
+                      <a:noFill/>
+                    </a:ln>
+                    <a:extLst>
+                      <a:ext uri="{53640926-AAD7-44D8-BBD7-CCE9431645EC}">
+                        <a14:shadowObscured xmlns:a14="http://schemas.microsoft.com/office/drawing/2010/main"/>
+                      </a:ext>
+                    </a:extLst>
+                  </pic:spPr>
+                </pic:pic>
+              </a:graphicData>
+            </a:graphic>
+          </wp:inline>
+        </w:drawing>
+      </w:r>
+    </w:p>
+    <w:p/>
     <w:sectPr>
       <w:pgSz w:w="12240" w:h="15840"/>
       <w:pgMar w:top="1440" w:right="1440" w:bottom="1440" w:left="1440" w:header="720" w:footer="720" w:gutter="0"/>
@@ -378,7 +410,7 @@
 </file>
 
 <file path=word/numbering.xml><?xml version="1.0" encoding="utf-8"?>
-<w:numbering xmlns:wpc="http://schemas.microsoft.com/office/word/2010/wordprocessingCanvas" xmlns:mo="http://schemas.microsoft.com/office/mac/office/2008/main" xmlns:mc="http://schemas.openxmlformats.org/markup-compatibility/2006" xmlns:mv="urn:schemas-microsoft-com:mac:vml" xmlns:o="urn:schemas-microsoft-com:office:office" xmlns:r="http://schemas.openxmlformats.org/officeDocument/2006/relationships" xmlns:m="http://schemas.openxmlformats.org/officeDocument/2006/math" xmlns:v="urn:schemas-microsoft-com:vml" xmlns:wp14="http://schemas.microsoft.com/office/word/2010/wordprocessingDrawing" xmlns:wp="http://schemas.openxmlformats.org/drawingml/2006/wordprocessingDrawing" xmlns:w10="urn:schemas-microsoft-com:office:word" xmlns:w="http://schemas.openxmlformats.org/wordprocessingml/2006/main" xmlns:w14="http://schemas.microsoft.com/office/word/2010/wordml" xmlns:w15="http://schemas.microsoft.com/office/word/2012/wordml" xmlns:wpg="http://schemas.microsoft.com/office/word/2010/wordprocessingGroup" xmlns:wpi="http://schemas.microsoft.com/office/word/2010/wordprocessingInk" xmlns:wne="http://schemas.microsoft.com/office/word/2006/wordml" xmlns:wps="http://schemas.microsoft.com/office/word/2010/wordprocessingShape" mc:Ignorable="w14 w15 wp14">
+<w:numbering xmlns:wpc="http://schemas.microsoft.com/office/word/2010/wordprocessingCanvas" xmlns:mc="http://schemas.openxmlformats.org/markup-compatibility/2006" xmlns:o="urn:schemas-microsoft-com:office:office" xmlns:r="http://schemas.openxmlformats.org/officeDocument/2006/relationships" xmlns:m="http://schemas.openxmlformats.org/officeDocument/2006/math" xmlns:v="urn:schemas-microsoft-com:vml" xmlns:wp14="http://schemas.microsoft.com/office/word/2010/wordprocessingDrawing" xmlns:wp="http://schemas.openxmlformats.org/drawingml/2006/wordprocessingDrawing" xmlns:w10="urn:schemas-microsoft-com:office:word" xmlns:w="http://schemas.openxmlformats.org/wordprocessingml/2006/main" xmlns:w14="http://schemas.microsoft.com/office/word/2010/wordml" xmlns:w15="http://schemas.microsoft.com/office/word/2012/wordml" xmlns:wpg="http://schemas.microsoft.com/office/word/2010/wordprocessingGroup" xmlns:wpi="http://schemas.microsoft.com/office/word/2010/wordprocessingInk" xmlns:wne="http://schemas.microsoft.com/office/word/2006/wordml" xmlns:wps="http://schemas.microsoft.com/office/word/2010/wordprocessingShape" mc:Ignorable="w14 w15 wp14">
   <w:abstractNum w:abstractNumId="0">
     <w:nsid w:val="6CF70062"/>
     <w:multiLevelType w:val="hybridMultilevel"/>
@@ -484,7 +516,7 @@
     </w:rPrDefault>
     <w:pPrDefault/>
   </w:docDefaults>
-  <w:latentStyles w:defLockedState="0" w:defUIPriority="99" w:defSemiHidden="0" w:defUnhideWhenUsed="0" w:defQFormat="0" w:count="380">
+  <w:latentStyles w:defLockedState="0" w:defUIPriority="99" w:defSemiHidden="0" w:defUnhideWhenUsed="0" w:defQFormat="0" w:count="371">
     <w:lsdException w:name="Normal" w:uiPriority="0" w:qFormat="1"/>
     <w:lsdException w:name="heading 1" w:uiPriority="9" w:qFormat="1"/>
     <w:lsdException w:name="heading 2" w:semiHidden="1" w:uiPriority="9" w:unhideWhenUsed="1" w:qFormat="1"/>
@@ -641,15 +673,6 @@
     <w:lsdException w:name="Balloon Text" w:semiHidden="1" w:unhideWhenUsed="1"/>
     <w:lsdException w:name="Table Grid" w:uiPriority="39"/>
     <w:lsdException w:name="Table Theme" w:semiHidden="1" w:unhideWhenUsed="1"/>
-    <w:lsdException w:name="Note Level 1" w:semiHidden="1" w:unhideWhenUsed="1"/>
-    <w:lsdException w:name="Note Level 2" w:semiHidden="1" w:unhideWhenUsed="1"/>
-    <w:lsdException w:name="Note Level 3" w:semiHidden="1" w:unhideWhenUsed="1"/>
-    <w:lsdException w:name="Note Level 4" w:semiHidden="1" w:unhideWhenUsed="1"/>
-    <w:lsdException w:name="Note Level 5" w:semiHidden="1" w:unhideWhenUsed="1"/>
-    <w:lsdException w:name="Note Level 6" w:semiHidden="1" w:unhideWhenUsed="1"/>
-    <w:lsdException w:name="Note Level 7" w:semiHidden="1" w:unhideWhenUsed="1"/>
-    <w:lsdException w:name="Note Level 8" w:semiHidden="1" w:unhideWhenUsed="1"/>
-    <w:lsdException w:name="Note Level 9" w:semiHidden="1" w:unhideWhenUsed="1"/>
     <w:lsdException w:name="Placeholder Text" w:semiHidden="1"/>
     <w:lsdException w:name="No Spacing" w:uiPriority="1" w:qFormat="1"/>
     <w:lsdException w:name="Light Shading" w:uiPriority="60"/>
@@ -1002,7 +1025,7 @@
         <a:sysClr val="windowText" lastClr="000000"/>
       </a:dk1>
       <a:lt1>
-        <a:sysClr val="window" lastClr="FFFFFF"/>
+        <a:sysClr val="window" lastClr="CCE8CF"/>
       </a:lt1>
       <a:dk2>
         <a:srgbClr val="44546A"/>

</xml_diff>

<commit_message>
update class diagram for Discount and CheckoutSummary
</commit_message>
<xml_diff>
--- a/docs/report.docx
+++ b/docs/report.docx
@@ -301,7 +301,7 @@
                     </pic:cNvPicPr>
                   </pic:nvPicPr>
                   <pic:blipFill rotWithShape="1">
-                    <a:blip r:embed="rId5" cstate="print">
+                    <a:blip r:embed="rId6" cstate="print">
                       <a:extLst>
                         <a:ext uri="{28A0092B-C50C-407E-A947-70E740481C1C}">
                           <a14:useLocalDpi xmlns:a14="http://schemas.microsoft.com/office/drawing/2010/main" val="0"/>
@@ -335,21 +335,26 @@
           </wp:inline>
         </w:drawing>
       </w:r>
-      <w:bookmarkStart w:id="0" w:name="_GoBack"/>
-      <w:bookmarkEnd w:id="0"/>
-    </w:p>
-    <w:p>
-      <w:r>
+    </w:p>
+    <w:p>
+      <w:pPr>
         <w:rPr>
           <w:noProof/>
           <w:lang w:val="en-SG" w:eastAsia="zh-CN"/>
         </w:rPr>
-        <w:lastRenderedPageBreak/>
+      </w:pPr>
+    </w:p>
+    <w:p>
+      <w:r>
+        <w:rPr>
+          <w:noProof/>
+          <w:lang w:val="en-SG" w:eastAsia="zh-CN"/>
+        </w:rPr>
         <w:drawing>
-          <wp:inline distT="0" distB="0" distL="0" distR="0" wp14:anchorId="0F6D6614" wp14:editId="1407B7DA">
-            <wp:extent cx="3795984" cy="3552825"/>
-            <wp:effectExtent l="0" t="0" r="0" b="0"/>
-            <wp:docPr id="3" name="Picture 3" descr="C:\NUS\project\usstore\docs\class_diagram.jpg"/>
+          <wp:inline distT="0" distB="0" distL="0" distR="0" wp14:anchorId="342BDD10" wp14:editId="7FB3B1FF">
+            <wp:extent cx="3841480" cy="3590925"/>
+            <wp:effectExtent l="0" t="0" r="6985" b="0"/>
+            <wp:docPr id="1" name="Picture 1" descr="C:\NUS\project\usstore\docs\class_diagram.jpg"/>
             <wp:cNvGraphicFramePr>
               <a:graphicFrameLocks xmlns:a="http://schemas.openxmlformats.org/drawingml/2006/main" noChangeAspect="1"/>
             </wp:cNvGraphicFramePr>
@@ -357,26 +362,26 @@
               <a:graphicData uri="http://schemas.openxmlformats.org/drawingml/2006/picture">
                 <pic:pic xmlns:pic="http://schemas.openxmlformats.org/drawingml/2006/picture">
                   <pic:nvPicPr>
-                    <pic:cNvPr id="0" name="Picture 3" descr="C:\NUS\project\usstore\docs\class_diagram.jpg"/>
+                    <pic:cNvPr id="0" name="Picture 1" descr="C:\NUS\project\usstore\docs\class_diagram.jpg"/>
                     <pic:cNvPicPr>
                       <a:picLocks noChangeAspect="1" noChangeArrowheads="1"/>
                     </pic:cNvPicPr>
                   </pic:nvPicPr>
                   <pic:blipFill rotWithShape="1">
-                    <a:blip r:embed="rId5" cstate="print">
+                    <a:blip r:embed="rId7" cstate="print">
                       <a:extLst>
                         <a:ext uri="{28A0092B-C50C-407E-A947-70E740481C1C}">
                           <a14:useLocalDpi xmlns:a14="http://schemas.microsoft.com/office/drawing/2010/main" val="0"/>
                         </a:ext>
                       </a:extLst>
                     </a:blip>
-                    <a:srcRect t="69560"/>
+                    <a:srcRect l="-1" t="69544" r="-572" b="-120"/>
                     <a:stretch/>
                   </pic:blipFill>
                   <pic:spPr bwMode="auto">
                     <a:xfrm>
                       <a:off x="0" y="0"/>
-                      <a:ext cx="3802459" cy="3558885"/>
+                      <a:ext cx="3858238" cy="3606590"/>
                     </a:xfrm>
                     <a:prstGeom prst="rect">
                       <a:avLst/>
@@ -397,6 +402,8 @@
           </wp:inline>
         </w:drawing>
       </w:r>
+      <w:bookmarkStart w:id="0" w:name="_GoBack"/>
+      <w:bookmarkEnd w:id="0"/>
     </w:p>
     <w:p/>
     <w:sectPr>
@@ -1276,4 +1283,16 @@
     </a:ext>
   </a:extLst>
 </a:theme>
+</file>
+
+<file path=customXml/item1.xml><?xml version="1.0" encoding="utf-8"?>
+<b:Sources xmlns:b="http://schemas.openxmlformats.org/officeDocument/2006/bibliography" xmlns="http://schemas.openxmlformats.org/officeDocument/2006/bibliography" SelectedStyle="\APASixthEditionOfficeOnline.xsl" StyleName="APA" Version="6"/>
+</file>
+
+<file path=customXml/itemProps1.xml><?xml version="1.0" encoding="utf-8"?>
+<ds:datastoreItem xmlns:ds="http://schemas.openxmlformats.org/officeDocument/2006/customXml" ds:itemID="{B51897D6-17D7-46D2-9B09-A6442C138B59}">
+  <ds:schemaRefs>
+    <ds:schemaRef ds:uri="http://schemas.openxmlformats.org/officeDocument/2006/bibliography"/>
+  </ds:schemaRefs>
+</ds:datastoreItem>
 </file>
</xml_diff>